<commit_message>
Labs 4 + 5
</commit_message>
<xml_diff>
--- a/ПИС 3.docx
+++ b/ПИС 3.docx
@@ -1742,7 +1742,19 @@
           <w:lang w:val="ru-RU" w:eastAsia="ru-RU"/>
         </w:rPr>
         <w:lastRenderedPageBreak/>
-        <w:t xml:space="preserve">Для следующего этапа – бронирования номера – также существует диаграмм </w:t>
+        <w:t>Для следующего этапа – бронирования номера – также существует диаграмм</w:t>
+      </w:r>
+      <w:r>
+        <w:rPr>
+          <w:lang w:val="ru-RU" w:eastAsia="ru-RU"/>
+        </w:rPr>
+        <w:t>а</w:t>
+      </w:r>
+      <w:r>
+        <w:rPr>
+          <w:lang w:val="ru-RU" w:eastAsia="ru-RU"/>
+        </w:rPr>
+        <w:t xml:space="preserve"> </w:t>
       </w:r>
       <w:r>
         <w:rPr>
@@ -1756,8 +1768,6 @@
         </w:rPr>
         <w:t>,</w:t>
       </w:r>
-      <w:bookmarkStart w:id="2" w:name="_GoBack"/>
-      <w:bookmarkEnd w:id="2"/>
       <w:r>
         <w:rPr>
           <w:lang w:val="ru-RU" w:eastAsia="ru-RU"/>
@@ -1940,7 +1950,15 @@
         <w:rPr>
           <w:lang w:val="ru-RU" w:eastAsia="ru-RU"/>
         </w:rPr>
-        <w:t xml:space="preserve">Далее, пользователь имеет возможность указать необязательные данные: предполагаемое время заезда в отель и дополнительные пожелания к заказу. </w:t>
+        <w:t xml:space="preserve">Далее, пользователь имеет возможность указать необязательные данные: предполагаемое время заезда </w:t>
+      </w:r>
+      <w:bookmarkStart w:id="2" w:name="_GoBack"/>
+      <w:bookmarkEnd w:id="2"/>
+      <w:r>
+        <w:rPr>
+          <w:lang w:val="ru-RU" w:eastAsia="ru-RU"/>
+        </w:rPr>
+        <w:t xml:space="preserve">и дополнительные пожелания к заказу. </w:t>
       </w:r>
     </w:p>
     <w:p>
@@ -1967,8 +1985,196 @@
       <w:pPr>
         <w:spacing w:after="0"/>
         <w:rPr>
+          <w:lang w:val="ru-RU" w:eastAsia="ru-RU"/>
+        </w:rPr>
+      </w:pPr>
+      <w:r>
+        <w:rPr>
+          <w:lang w:val="ru-RU" w:eastAsia="ru-RU"/>
+        </w:rPr>
+        <w:t xml:space="preserve">Также на рисунке 1.5 представлена совмещенная диаграмма </w:t>
+      </w:r>
+      <w:r>
+        <w:rPr>
           <w:lang w:val="en-US" w:eastAsia="ru-RU"/>
         </w:rPr>
+        <w:t>IDEF3,</w:t>
+      </w:r>
+      <w:r>
+        <w:rPr>
+          <w:lang w:val="ru-RU" w:eastAsia="ru-RU"/>
+        </w:rPr>
+        <w:t xml:space="preserve"> состоящая из последовательного соединения диаграмм бизнес-процессов </w:t>
+      </w:r>
+      <w:r>
+        <w:rPr>
+          <w:lang w:val="ru-RU" w:eastAsia="ru-RU"/>
+        </w:rPr>
+        <w:t>«Выбрать номер» и</w:t>
+      </w:r>
+      <w:r>
+        <w:rPr>
+          <w:lang w:val="ru-RU" w:eastAsia="ru-RU"/>
+        </w:rPr>
+        <w:t xml:space="preserve"> «Забронировать номер»</w:t>
+      </w:r>
+      <w:r>
+        <w:rPr>
+          <w:lang w:val="ru-RU" w:eastAsia="ru-RU"/>
+        </w:rPr>
+        <w:t>.</w:t>
+      </w:r>
+      <w:r>
+        <w:rPr>
+          <w:lang w:val="ru-RU" w:eastAsia="ru-RU"/>
+        </w:rPr>
+        <w:t xml:space="preserve"> Диаграммы соединены между собой блоком единицы работы А1.1.6 «</w:t>
+      </w:r>
+      <w:r>
+        <w:rPr>
+          <w:lang w:eastAsia="ru-RU"/>
+        </w:rPr>
+        <w:t>Нажать на кнопку</w:t>
+      </w:r>
+      <w:r>
+        <w:rPr>
+          <w:lang w:eastAsia="ru-RU"/>
+        </w:rPr>
+        <w:br/>
+      </w:r>
+      <w:r>
+        <w:rPr>
+          <w:lang w:val="ru-RU" w:eastAsia="ru-RU"/>
+        </w:rPr>
+        <w:t>«</w:t>
+      </w:r>
+      <w:r>
+        <w:rPr>
+          <w:lang w:eastAsia="ru-RU"/>
+        </w:rPr>
+        <w:t>Забронировать</w:t>
+      </w:r>
+      <w:r>
+        <w:rPr>
+          <w:lang w:val="ru-RU" w:eastAsia="ru-RU"/>
+        </w:rPr>
+        <w:t>»</w:t>
+      </w:r>
+      <w:r>
+        <w:rPr>
+          <w:lang w:val="ru-RU" w:eastAsia="ru-RU"/>
+        </w:rPr>
+        <w:t>».</w:t>
+      </w:r>
+    </w:p>
+    <w:p>
+      <w:pPr>
+        <w:spacing w:before="280" w:after="280"/>
+        <w:ind w:firstLine="0"/>
+        <w:jc w:val="center"/>
+        <w:rPr>
+          <w:lang w:val="en-US" w:eastAsia="ru-RU"/>
+        </w:rPr>
+      </w:pPr>
+      <w:r>
+        <w:rPr>
+          <w:noProof/>
+        </w:rPr>
+        <w:drawing>
+          <wp:inline distT="0" distB="0" distL="0" distR="0" wp14:anchorId="4355D103" wp14:editId="1B79F012">
+            <wp:extent cx="5940425" cy="895350"/>
+            <wp:effectExtent l="0" t="0" r="3175" b="0"/>
+            <wp:docPr id="2" name="Рисунок 2"/>
+            <wp:cNvGraphicFramePr>
+              <a:graphicFrameLocks xmlns:a="http://schemas.openxmlformats.org/drawingml/2006/main" noChangeAspect="1"/>
+            </wp:cNvGraphicFramePr>
+            <a:graphic xmlns:a="http://schemas.openxmlformats.org/drawingml/2006/main">
+              <a:graphicData uri="http://schemas.openxmlformats.org/drawingml/2006/picture">
+                <pic:pic xmlns:pic="http://schemas.openxmlformats.org/drawingml/2006/picture">
+                  <pic:nvPicPr>
+                    <pic:cNvPr id="1" name=""/>
+                    <pic:cNvPicPr/>
+                  </pic:nvPicPr>
+                  <pic:blipFill>
+                    <a:blip r:embed="rId11"/>
+                    <a:stretch>
+                      <a:fillRect/>
+                    </a:stretch>
+                  </pic:blipFill>
+                  <pic:spPr>
+                    <a:xfrm>
+                      <a:off x="0" y="0"/>
+                      <a:ext cx="5940425" cy="895350"/>
+                    </a:xfrm>
+                    <a:prstGeom prst="rect">
+                      <a:avLst/>
+                    </a:prstGeom>
+                  </pic:spPr>
+                </pic:pic>
+              </a:graphicData>
+            </a:graphic>
+          </wp:inline>
+        </w:drawing>
+      </w:r>
+    </w:p>
+    <w:p>
+      <w:pPr>
+        <w:spacing w:before="280" w:after="280"/>
+        <w:ind w:firstLine="0"/>
+        <w:jc w:val="center"/>
+        <w:rPr>
+          <w:lang w:val="ru-RU" w:eastAsia="ru-RU"/>
+        </w:rPr>
+      </w:pPr>
+      <w:r>
+        <w:rPr>
+          <w:lang w:val="ru-RU" w:eastAsia="ru-RU"/>
+        </w:rPr>
+        <w:t>Рисунок 1.</w:t>
+      </w:r>
+      <w:r>
+        <w:rPr>
+          <w:lang w:val="ru-RU" w:eastAsia="ru-RU"/>
+        </w:rPr>
+        <w:t>5</w:t>
+      </w:r>
+      <w:r>
+        <w:rPr>
+          <w:lang w:val="ru-RU" w:eastAsia="ru-RU"/>
+        </w:rPr>
+        <w:t xml:space="preserve"> – Диаграмма </w:t>
+      </w:r>
+      <w:r>
+        <w:rPr>
+          <w:lang w:val="en-US" w:eastAsia="ru-RU"/>
+        </w:rPr>
+        <w:t xml:space="preserve">IDEF3 </w:t>
+      </w:r>
+      <w:r>
+        <w:rPr>
+          <w:lang w:val="ru-RU" w:eastAsia="ru-RU"/>
+        </w:rPr>
+        <w:t>бизнес-процесс</w:t>
+      </w:r>
+      <w:r>
+        <w:rPr>
+          <w:lang w:val="ru-RU" w:eastAsia="ru-RU"/>
+        </w:rPr>
+        <w:t>ов «Выбрать номер» и</w:t>
+      </w:r>
+      <w:r>
+        <w:rPr>
+          <w:lang w:val="ru-RU" w:eastAsia="ru-RU"/>
+        </w:rPr>
+        <w:t xml:space="preserve"> «Забронировать номер»</w:t>
+      </w:r>
+    </w:p>
+    <w:p>
+      <w:pPr>
+        <w:spacing w:before="280" w:after="280"/>
+        <w:rPr>
+          <w:lang w:val="en-US" w:eastAsia="ru-RU"/>
+        </w:rPr>
       </w:pPr>
       <w:r>
         <w:rPr>
@@ -1986,13 +2192,7 @@
         <w:rPr>
           <w:lang w:val="ru-RU" w:eastAsia="ru-RU"/>
         </w:rPr>
-        <w:t xml:space="preserve"> </w:t>
-      </w:r>
-      <w:r>
-        <w:rPr>
-          <w:lang w:val="ru-RU" w:eastAsia="ru-RU"/>
-        </w:rPr>
-        <w:t xml:space="preserve">предоставлена информация об этапах построения модели </w:t>
+        <w:t xml:space="preserve"> предоставлена информация об этапах построения модели </w:t>
       </w:r>
       <w:r>
         <w:rPr>
@@ -7023,7 +7223,7 @@
 </file>
 
 <file path=customXml/itemProps1.xml><?xml version="1.0" encoding="utf-8"?>
-<ds:datastoreItem xmlns:ds="http://schemas.openxmlformats.org/officeDocument/2006/customXml" ds:itemID="{3762E3A0-A5B9-4CB8-A733-A42DC1A75C1C}">
+<ds:datastoreItem xmlns:ds="http://schemas.openxmlformats.org/officeDocument/2006/customXml" ds:itemID="{7E02C1A2-6E73-42C2-A4B3-2F097FE14174}">
   <ds:schemaRefs>
     <ds:schemaRef ds:uri="http://schemas.openxmlformats.org/officeDocument/2006/bibliography"/>
   </ds:schemaRefs>

</xml_diff>